<commit_message>
Background + Flowchart + Sequence chart
</commit_message>
<xml_diff>
--- a/final project.docx
+++ b/final project.docx
@@ -472,23 +472,7 @@
         <w:jc w:val="right"/>
       </w:pPr>
       <w:r>
-        <w:t xml:space="preserve">1 S. </w:t>
-      </w:r>
-      <w:proofErr w:type="spellStart"/>
-      <w:r>
-        <w:t>Germano</w:t>
-      </w:r>
-      <w:proofErr w:type="spellEnd"/>
-      <w:r>
-        <w:t xml:space="preserve"> and L. O'Driscoll, </w:t>
-      </w:r>
-      <w:proofErr w:type="spellStart"/>
-      <w:r>
-        <w:t>Curr</w:t>
-      </w:r>
-      <w:proofErr w:type="spellEnd"/>
-      <w:r>
-        <w:t>. Cancer Drug Targets, 2009, 9, 398–418.</w:t>
+        <w:t>1 S. Germano and L. O'Driscoll, Curr. Cancer Drug Targets, 2009, 9, 398–418.</w:t>
       </w:r>
     </w:p>
     <w:p>
@@ -1367,47 +1351,7 @@
           <w:szCs w:val="19"/>
           <w:shd w:val="clear" w:color="auto" w:fill="FFFFFF"/>
         </w:rPr>
-        <w:t xml:space="preserve"> Ian Goodfellow and </w:t>
-      </w:r>
-      <w:proofErr w:type="spellStart"/>
-      <w:r>
-        <w:rPr>
-          <w:rFonts w:ascii="Arial" w:hAnsi="Arial" w:cs="Arial"/>
-          <w:sz w:val="19"/>
-          <w:szCs w:val="19"/>
-          <w:shd w:val="clear" w:color="auto" w:fill="FFFFFF"/>
-        </w:rPr>
-        <w:t>Yoshua</w:t>
-      </w:r>
-      <w:proofErr w:type="spellEnd"/>
-      <w:r>
-        <w:rPr>
-          <w:rFonts w:ascii="Arial" w:hAnsi="Arial" w:cs="Arial"/>
-          <w:sz w:val="19"/>
-          <w:szCs w:val="19"/>
-          <w:shd w:val="clear" w:color="auto" w:fill="FFFFFF"/>
-        </w:rPr>
-        <w:t xml:space="preserve"> </w:t>
-      </w:r>
-      <w:proofErr w:type="spellStart"/>
-      <w:r>
-        <w:rPr>
-          <w:rFonts w:ascii="Arial" w:hAnsi="Arial" w:cs="Arial"/>
-          <w:sz w:val="19"/>
-          <w:szCs w:val="19"/>
-          <w:shd w:val="clear" w:color="auto" w:fill="FFFFFF"/>
-        </w:rPr>
-        <w:t>Bengio</w:t>
-      </w:r>
-      <w:proofErr w:type="spellEnd"/>
-      <w:r>
-        <w:rPr>
-          <w:rFonts w:ascii="Arial" w:hAnsi="Arial" w:cs="Arial"/>
-          <w:sz w:val="19"/>
-          <w:szCs w:val="19"/>
-          <w:shd w:val="clear" w:color="auto" w:fill="FFFFFF"/>
-        </w:rPr>
-        <w:t xml:space="preserve"> and Aaron Courville (2016). </w:t>
+        <w:t xml:space="preserve"> Ian Goodfellow and Yoshua Bengio and Aaron Courville (2016). </w:t>
       </w:r>
       <w:hyperlink r:id="rId8" w:history="1">
         <w:r>
@@ -2637,7 +2581,7 @@
       <w:pPr>
         <w:jc w:val="right"/>
         <w:rPr>
-          <w:rFonts w:asciiTheme="minorBidi" w:eastAsia="Times New Roman" w:hAnsiTheme="minorBidi" w:hint="cs"/>
+          <w:rFonts w:asciiTheme="minorBidi" w:eastAsia="Times New Roman" w:hAnsiTheme="minorBidi"/>
           <w:b/>
           <w:bCs/>
           <w:kern w:val="36"/>
@@ -2697,29 +2641,13 @@
         <w:bidi w:val="0"/>
       </w:pPr>
       <w:r>
-        <w:t xml:space="preserve">In [3] this work the authors employed the </w:t>
-      </w:r>
-      <w:proofErr w:type="spellStart"/>
-      <w:r>
-        <w:t>Gompertz</w:t>
-      </w:r>
-      <w:proofErr w:type="spellEnd"/>
-      <w:r>
-        <w:t xml:space="preserve"> function to construct a fuzzy ranking algorithm. The benefit of such fusion is that it provides the final prediction for each sample using adaptive weights relay on each classifier confidence scores used to create the ensemble.</w:t>
+        <w:t>In [3] this work the authors employed the Gompertz function to construct a fuzzy ranking algorithm. The benefit of such fusion is that it provides the final prediction for each sample using adaptive weights relay on each classifier confidence scores used to create the ensemble.</w:t>
       </w:r>
       <w:r>
         <w:t xml:space="preserve"> </w:t>
       </w:r>
       <w:r>
-        <w:t xml:space="preserve">The </w:t>
-      </w:r>
-      <w:proofErr w:type="spellStart"/>
-      <w:r>
-        <w:t>Gompertz</w:t>
-      </w:r>
-      <w:proofErr w:type="spellEnd"/>
-      <w:r>
-        <w:t xml:space="preserve"> function was developed on the notion that as an individual aged, mortality reduces exponentially until it approaches an asymptote. It might be useful for fusing the confidence scores of classifiers in a complicated image classification issue, in which the confidence score for a prediction category by a classifier ever achieves absolute zero value but rather some lesser value.</w:t>
+        <w:t>The Gompertz function was developed on the notion that as an individual aged, mortality reduces exponentially until it approaches an asymptote. It might be useful for fusing the confidence scores of classifiers in a complicated image classification issue, in which the confidence score for a prediction category by a classifier ever achieves absolute zero value but rather some lesser value.</w:t>
       </w:r>
     </w:p>
     <w:p>
@@ -2737,15 +2665,7 @@
         <w:t>DenseNet121</w:t>
       </w:r>
       <w:r>
-        <w:t xml:space="preserve"> which provides various significantly lowered number of parameters, the reuse of features, and the </w:t>
-      </w:r>
-      <w:proofErr w:type="spellStart"/>
-      <w:r>
-        <w:t>mitigration</w:t>
-      </w:r>
-      <w:proofErr w:type="spellEnd"/>
-      <w:r>
-        <w:t xml:space="preserve"> of the vanishing gradient.</w:t>
+        <w:t xml:space="preserve"> which provides various significantly lowered number of parameters, the reuse of features, and the mitigration of the vanishing gradient.</w:t>
       </w:r>
     </w:p>
     <w:p>
@@ -3102,15 +3022,7 @@
         <w:spacing w:after="0"/>
       </w:pPr>
       <w:r>
-        <w:t xml:space="preserve">For testing and training they used various of data sets such as: the Breast Cancer Digital Repository (BCDR), the Mini Mammographic Image Analysis Society (Mini-MIAS), </w:t>
-      </w:r>
-      <w:proofErr w:type="spellStart"/>
-      <w:r>
-        <w:t>INbreast</w:t>
-      </w:r>
-      <w:proofErr w:type="spellEnd"/>
-      <w:r>
-        <w:t>, and the Digital Database for Mammography Screening (DDSM).</w:t>
+        <w:t>For testing and training they used various of data sets such as: the Breast Cancer Digital Repository (BCDR), the Mini Mammographic Image Analysis Society (Mini-MIAS), INbreast, and the Digital Database for Mammography Screening (DDSM).</w:t>
       </w:r>
       <w:r>
         <w:t xml:space="preserve"> </w:t>
@@ -3202,15 +3114,7 @@
         </w:drawing>
       </w:r>
       <w:r>
-        <w:t xml:space="preserve">suggested framework for breast cancer classification from mammography images is divided into two stages: producing confidence values from various models and fusing the decision scores utilizing fusion of fuzzy rank and </w:t>
-      </w:r>
-      <w:proofErr w:type="spellStart"/>
-      <w:r>
-        <w:t>Gompertz</w:t>
-      </w:r>
-      <w:proofErr w:type="spellEnd"/>
-      <w:r>
-        <w:t xml:space="preserve"> function to create final predictions. Figure 6 depicts the workflow of the proposed system.</w:t>
+        <w:t>suggested framework for breast cancer classification from mammography images is divided into two stages: producing confidence values from various models and fusing the decision scores utilizing fusion of fuzzy rank and Gompertz function to create final predictions. Figure 6 depicts the workflow of the proposed system.</w:t>
       </w:r>
     </w:p>
     <w:p>
@@ -3224,15 +3128,7 @@
         <w:bidi w:val="0"/>
       </w:pPr>
       <w:r>
-        <w:t xml:space="preserve">The findings from the complementary set of classifiers are merged using fuzzy ensemble techniques, which dynamically modify weights to the component deep CNNs depending on the confidence ratings of their predictions. Extensive testing on a range of datasets using a number of measurements reveals the resilience of our method, which frequently surpasses the state-of-the-art in the area. For breast cancer, the suggested framework employed an ensemble model employing the </w:t>
-      </w:r>
-      <w:proofErr w:type="spellStart"/>
-      <w:r>
-        <w:t>Gompertz</w:t>
-      </w:r>
-      <w:proofErr w:type="spellEnd"/>
-      <w:r>
-        <w:t xml:space="preserve"> function and attained a three-class classification accuracy of 99.32%. It also works well on the overwhelming majority of datasets in the field. </w:t>
+        <w:t xml:space="preserve">The findings from the complementary set of classifiers are merged using fuzzy ensemble techniques, which dynamically modify weights to the component deep CNNs depending on the confidence ratings of their predictions. Extensive testing on a range of datasets using a number of measurements reveals the resilience of our method, which frequently surpasses the state-of-the-art in the area. For breast cancer, the suggested framework employed an ensemble model employing the Gompertz function and attained a three-class classification accuracy of 99.32%. It also works well on the overwhelming majority of datasets in the field. </w:t>
       </w:r>
     </w:p>
     <w:p>
@@ -3472,23 +3368,13 @@
           <w:szCs w:val="27"/>
         </w:rPr>
       </w:pPr>
-      <w:proofErr w:type="spellStart"/>
-      <w:r>
-        <w:rPr>
-          <w:rFonts w:ascii="Arial" w:hAnsi="Arial" w:cs="Arial"/>
-          <w:sz w:val="27"/>
-          <w:szCs w:val="27"/>
-        </w:rPr>
-        <w:t>DenseNets</w:t>
-      </w:r>
-      <w:proofErr w:type="spellEnd"/>
-      <w:r>
-        <w:rPr>
-          <w:rFonts w:ascii="Arial" w:hAnsi="Arial" w:cs="Arial"/>
-          <w:sz w:val="27"/>
-          <w:szCs w:val="27"/>
-        </w:rPr>
-        <w:t xml:space="preserve"> resolve </w:t>
+      <w:r>
+        <w:rPr>
+          <w:rFonts w:ascii="Arial" w:hAnsi="Arial" w:cs="Arial"/>
+          <w:sz w:val="27"/>
+          <w:szCs w:val="27"/>
+        </w:rPr>
+        <w:t xml:space="preserve">DenseNets resolve </w:t>
       </w:r>
       <w:r>
         <w:rPr>
@@ -3504,25 +3390,7 @@
           <w:sz w:val="27"/>
           <w:szCs w:val="27"/>
         </w:rPr>
-        <w:t xml:space="preserve"> problem by modifying the standard CNN architecture and simplifying the connectivity pattern between layers. In a </w:t>
-      </w:r>
-      <w:proofErr w:type="spellStart"/>
-      <w:r>
-        <w:rPr>
-          <w:rFonts w:ascii="Arial" w:hAnsi="Arial" w:cs="Arial"/>
-          <w:sz w:val="27"/>
-          <w:szCs w:val="27"/>
-        </w:rPr>
-        <w:t>DenseNet</w:t>
-      </w:r>
-      <w:proofErr w:type="spellEnd"/>
-      <w:r>
-        <w:rPr>
-          <w:rFonts w:ascii="Arial" w:hAnsi="Arial" w:cs="Arial"/>
-          <w:sz w:val="27"/>
-          <w:szCs w:val="27"/>
-        </w:rPr>
-        <w:t xml:space="preserve"> architecture, each layer is connected directly with every other layer, hence the name Densely Connected Convolutional Network. For 'L' layers, there are L(L+1)/2 direct connections.</w:t>
+        <w:t xml:space="preserve"> problem by modifying the standard CNN architecture and simplifying the connectivity pattern between layers. In a DenseNet architecture, each layer is connected directly with every other layer, hence the name Densely Connected Convolutional Network. For 'L' layers, there are L(L+1)/2 direct connections.</w:t>
       </w:r>
     </w:p>
     <w:p>
@@ -3755,7 +3623,6 @@
           <w:rFonts w:ascii="Arial" w:hAnsi="Arial" w:cs="Arial"/>
         </w:rPr>
       </w:pPr>
-      <w:proofErr w:type="spellStart"/>
       <w:r>
         <w:rPr>
           <w:rFonts w:asciiTheme="minorBidi" w:hAnsiTheme="minorBidi"/>
@@ -3766,43 +3633,29 @@
           <w:szCs w:val="32"/>
         </w:rPr>
         <w:lastRenderedPageBreak/>
+        <w:t>DenseNet Components</w:t>
+      </w:r>
+    </w:p>
+    <w:p>
+      <w:pPr>
+        <w:pStyle w:val="NormalWeb"/>
+        <w:shd w:val="clear" w:color="auto" w:fill="FFFFFF"/>
+        <w:spacing w:before="0" w:beforeAutospacing="0" w:after="360" w:afterAutospacing="0"/>
+        <w:textAlignment w:val="baseline"/>
+        <w:rPr>
+          <w:rFonts w:ascii="Arial" w:hAnsi="Arial" w:cs="Arial"/>
+          <w:sz w:val="27"/>
+          <w:szCs w:val="27"/>
+        </w:rPr>
+      </w:pPr>
+      <w:r>
+        <w:rPr>
+          <w:rFonts w:ascii="Arial" w:hAnsi="Arial" w:cs="Arial"/>
+          <w:sz w:val="27"/>
+          <w:szCs w:val="27"/>
+        </w:rPr>
         <w:t>DenseNet</w:t>
       </w:r>
-      <w:proofErr w:type="spellEnd"/>
-      <w:r>
-        <w:rPr>
-          <w:rFonts w:asciiTheme="minorBidi" w:hAnsiTheme="minorBidi"/>
-          <w:b/>
-          <w:bCs/>
-          <w:kern w:val="36"/>
-          <w:sz w:val="32"/>
-          <w:szCs w:val="32"/>
-        </w:rPr>
-        <w:t xml:space="preserve"> Components</w:t>
-      </w:r>
-    </w:p>
-    <w:p>
-      <w:pPr>
-        <w:pStyle w:val="NormalWeb"/>
-        <w:shd w:val="clear" w:color="auto" w:fill="FFFFFF"/>
-        <w:spacing w:before="0" w:beforeAutospacing="0" w:after="360" w:afterAutospacing="0"/>
-        <w:textAlignment w:val="baseline"/>
-        <w:rPr>
-          <w:rFonts w:ascii="Arial" w:hAnsi="Arial" w:cs="Arial"/>
-          <w:sz w:val="27"/>
-          <w:szCs w:val="27"/>
-        </w:rPr>
-      </w:pPr>
-      <w:proofErr w:type="spellStart"/>
-      <w:r>
-        <w:rPr>
-          <w:rFonts w:ascii="Arial" w:hAnsi="Arial" w:cs="Arial"/>
-          <w:sz w:val="27"/>
-          <w:szCs w:val="27"/>
-        </w:rPr>
-        <w:t>DenseNet</w:t>
-      </w:r>
-      <w:proofErr w:type="spellEnd"/>
       <w:r>
         <w:rPr>
           <w:rFonts w:ascii="Arial" w:hAnsi="Arial" w:cs="Arial"/>
@@ -3853,7 +3706,6 @@
           <w:szCs w:val="27"/>
         </w:rPr>
       </w:pPr>
-      <w:proofErr w:type="spellStart"/>
       <w:r>
         <w:rPr>
           <w:rFonts w:ascii="Arial" w:hAnsi="Arial" w:cs="Arial"/>
@@ -3862,7 +3714,6 @@
         </w:rPr>
         <w:t>DenseBlocks</w:t>
       </w:r>
-      <w:proofErr w:type="spellEnd"/>
     </w:p>
     <w:p>
       <w:pPr>
@@ -4006,27 +3857,7 @@
           <w:szCs w:val="27"/>
           <w:shd w:val="clear" w:color="auto" w:fill="FFFFFF"/>
         </w:rPr>
-        <w:t xml:space="preserve">n each layer, the feature maps of all the previous layers are not summed, but concatenated and used as inputs. Consequently, </w:t>
-      </w:r>
-      <w:proofErr w:type="spellStart"/>
-      <w:r>
-        <w:rPr>
-          <w:rFonts w:ascii="Arial" w:hAnsi="Arial" w:cs="Arial"/>
-          <w:sz w:val="27"/>
-          <w:szCs w:val="27"/>
-          <w:shd w:val="clear" w:color="auto" w:fill="FFFFFF"/>
-        </w:rPr>
-        <w:t>DenseNets</w:t>
-      </w:r>
-      <w:proofErr w:type="spellEnd"/>
-      <w:r>
-        <w:rPr>
-          <w:rFonts w:ascii="Arial" w:hAnsi="Arial" w:cs="Arial"/>
-          <w:sz w:val="27"/>
-          <w:szCs w:val="27"/>
-          <w:shd w:val="clear" w:color="auto" w:fill="FFFFFF"/>
-        </w:rPr>
-        <w:t xml:space="preserve"> require fewer parameters than an equivalent traditional CNN, and this allows for feature reuse as redundant feature maps are discarded. So, the l</w:t>
+        <w:t>n each layer, the feature maps of all the previous layers are not summed, but concatenated and used as inputs. Consequently, DenseNets require fewer parameters than an equivalent traditional CNN, and this allows for feature reuse as redundant feature maps are discarded. So, the l</w:t>
       </w:r>
       <w:r>
         <w:rPr>
@@ -4857,7 +4688,6 @@
         </w:rPr>
         <w:t xml:space="preserve"> </w:t>
       </w:r>
-      <w:proofErr w:type="spellStart"/>
       <w:r>
         <w:rPr>
           <w:rFonts w:asciiTheme="minorBidi" w:hAnsiTheme="minorBidi"/>
@@ -4869,7 +4699,6 @@
         </w:rPr>
         <w:t>DenseBlocks</w:t>
       </w:r>
-      <w:proofErr w:type="spellEnd"/>
     </w:p>
     <w:p>
       <w:pPr>
@@ -4910,61 +4739,7 @@
           <w:sz w:val="27"/>
           <w:szCs w:val="27"/>
         </w:rPr>
-        <w:t xml:space="preserve">To enable this, </w:t>
-      </w:r>
-      <w:proofErr w:type="spellStart"/>
-      <w:r>
-        <w:rPr>
-          <w:rFonts w:ascii="Arial" w:hAnsi="Arial" w:cs="Arial"/>
-          <w:sz w:val="27"/>
-          <w:szCs w:val="27"/>
-        </w:rPr>
-        <w:t>DenseNets</w:t>
-      </w:r>
-      <w:proofErr w:type="spellEnd"/>
-      <w:r>
-        <w:rPr>
-          <w:rFonts w:ascii="Arial" w:hAnsi="Arial" w:cs="Arial"/>
-          <w:sz w:val="27"/>
-          <w:szCs w:val="27"/>
-        </w:rPr>
-        <w:t xml:space="preserve"> are divided into </w:t>
-      </w:r>
-      <w:proofErr w:type="spellStart"/>
-      <w:r>
-        <w:rPr>
-          <w:rFonts w:ascii="Arial" w:hAnsi="Arial" w:cs="Arial"/>
-          <w:sz w:val="27"/>
-          <w:szCs w:val="27"/>
-        </w:rPr>
-        <w:t>DenseBlocks</w:t>
-      </w:r>
-      <w:proofErr w:type="spellEnd"/>
-      <w:r>
-        <w:rPr>
-          <w:rFonts w:ascii="Arial" w:hAnsi="Arial" w:cs="Arial"/>
-          <w:sz w:val="27"/>
-          <w:szCs w:val="27"/>
-        </w:rPr>
-        <w:t xml:space="preserve">, where the dimensions of the feature maps remains constant within a block, but the number of filters between them is changed. The layers between the blocks are called Transition Layers which reduce the </w:t>
-      </w:r>
-      <w:proofErr w:type="spellStart"/>
-      <w:r>
-        <w:rPr>
-          <w:rFonts w:ascii="Arial" w:hAnsi="Arial" w:cs="Arial"/>
-          <w:sz w:val="27"/>
-          <w:szCs w:val="27"/>
-        </w:rPr>
-        <w:t>the</w:t>
-      </w:r>
-      <w:proofErr w:type="spellEnd"/>
-      <w:r>
-        <w:rPr>
-          <w:rFonts w:ascii="Arial" w:hAnsi="Arial" w:cs="Arial"/>
-          <w:sz w:val="27"/>
-          <w:szCs w:val="27"/>
-        </w:rPr>
-        <w:t xml:space="preserve"> number of channels to half of that of the existing channels.</w:t>
+        <w:t>To enable this, DenseNets are divided into DenseBlocks, where the dimensions of the feature maps remains constant within a block, but the number of filters between them is changed. The layers between the blocks are called Transition Layers which reduce the the number of channels to half of that of the existing channels.</w:t>
       </w:r>
     </w:p>
     <w:p>
@@ -5003,25 +4778,7 @@
           <w:sz w:val="27"/>
           <w:szCs w:val="27"/>
         </w:rPr>
-        <w:t> is defined as a composite function which applies three consecutive operations: batch normalization (BN), a rectified linear unit (</w:t>
-      </w:r>
-      <w:proofErr w:type="spellStart"/>
-      <w:r>
-        <w:rPr>
-          <w:rFonts w:ascii="Arial" w:hAnsi="Arial" w:cs="Arial"/>
-          <w:sz w:val="27"/>
-          <w:szCs w:val="27"/>
-        </w:rPr>
-        <w:t>ReLU</w:t>
-      </w:r>
-      <w:proofErr w:type="spellEnd"/>
-      <w:r>
-        <w:rPr>
-          <w:rFonts w:ascii="Arial" w:hAnsi="Arial" w:cs="Arial"/>
-          <w:sz w:val="27"/>
-          <w:szCs w:val="27"/>
-        </w:rPr>
-        <w:t>) and a convolution (Conv).</w:t>
+        <w:t> is defined as a composite function which applies three consecutive operations: batch normalization (BN), a rectified linear unit (ReLU) and a convolution (Conv).</w:t>
       </w:r>
     </w:p>
     <w:p>
@@ -5144,47 +4901,7 @@
           <w:szCs w:val="27"/>
           <w:shd w:val="clear" w:color="auto" w:fill="FFFFFF"/>
         </w:rPr>
-        <w:t xml:space="preserve">In the above image, a deep </w:t>
-      </w:r>
-      <w:proofErr w:type="spellStart"/>
-      <w:r>
-        <w:rPr>
-          <w:rFonts w:ascii="Arial" w:hAnsi="Arial" w:cs="Arial"/>
-          <w:sz w:val="27"/>
-          <w:szCs w:val="27"/>
-          <w:shd w:val="clear" w:color="auto" w:fill="FFFFFF"/>
-        </w:rPr>
-        <w:t>DenseNet</w:t>
-      </w:r>
-      <w:proofErr w:type="spellEnd"/>
-      <w:r>
-        <w:rPr>
-          <w:rFonts w:ascii="Arial" w:hAnsi="Arial" w:cs="Arial"/>
-          <w:sz w:val="27"/>
-          <w:szCs w:val="27"/>
-          <w:shd w:val="clear" w:color="auto" w:fill="FFFFFF"/>
-        </w:rPr>
-        <w:t xml:space="preserve"> with three dense blocks is shown. The layers between two adjacent blocks are the transition layers which perform </w:t>
-      </w:r>
-      <w:proofErr w:type="spellStart"/>
-      <w:r>
-        <w:rPr>
-          <w:rFonts w:ascii="Arial" w:hAnsi="Arial" w:cs="Arial"/>
-          <w:sz w:val="27"/>
-          <w:szCs w:val="27"/>
-          <w:shd w:val="clear" w:color="auto" w:fill="FFFFFF"/>
-        </w:rPr>
-        <w:t>downsampling</w:t>
-      </w:r>
-      <w:proofErr w:type="spellEnd"/>
-      <w:r>
-        <w:rPr>
-          <w:rFonts w:ascii="Arial" w:hAnsi="Arial" w:cs="Arial"/>
-          <w:sz w:val="27"/>
-          <w:szCs w:val="27"/>
-          <w:shd w:val="clear" w:color="auto" w:fill="FFFFFF"/>
-        </w:rPr>
-        <w:t xml:space="preserve"> (i.e. change the size of the feature-maps) via convolution and pooling operations, whilst within the dense block the size of the feature maps is the same to enable feature concatenation.</w:t>
+        <w:t>In the above image, a deep DenseNet with three dense blocks is shown. The layers between two adjacent blocks are the transition layers which perform downsampling (i.e. change the size of the feature-maps) via convolution and pooling operations, whilst within the dense block the size of the feature maps is the same to enable feature concatenation.</w:t>
       </w:r>
     </w:p>
     <w:p>
@@ -5834,7 +5551,6 @@
         </w:rPr>
         <w:t xml:space="preserve"> </w:t>
       </w:r>
-      <w:proofErr w:type="spellStart"/>
       <w:r>
         <w:rPr>
           <w:rFonts w:asciiTheme="minorBidi" w:hAnsiTheme="minorBidi"/>
@@ -5844,19 +5560,7 @@
           <w:sz w:val="32"/>
           <w:szCs w:val="32"/>
         </w:rPr>
-        <w:t>DenseNet</w:t>
-      </w:r>
-      <w:proofErr w:type="spellEnd"/>
-      <w:r>
-        <w:rPr>
-          <w:rFonts w:asciiTheme="minorBidi" w:hAnsiTheme="minorBidi"/>
-          <w:b/>
-          <w:bCs/>
-          <w:kern w:val="36"/>
-          <w:sz w:val="32"/>
-          <w:szCs w:val="32"/>
-        </w:rPr>
-        <w:t xml:space="preserve"> </w:t>
+        <w:t xml:space="preserve">DenseNet </w:t>
       </w:r>
       <w:r>
         <w:rPr>
@@ -6067,25 +5771,7 @@
           <w:sz w:val="27"/>
           <w:szCs w:val="27"/>
         </w:rPr>
-        <w:t xml:space="preserve">Transition layer 1 (1 Conv + 1 </w:t>
-      </w:r>
-      <w:proofErr w:type="spellStart"/>
-      <w:r>
-        <w:rPr>
-          <w:rFonts w:ascii="Arial" w:hAnsi="Arial" w:cs="Arial"/>
-          <w:sz w:val="27"/>
-          <w:szCs w:val="27"/>
-        </w:rPr>
-        <w:t>AvgPool</w:t>
-      </w:r>
-      <w:proofErr w:type="spellEnd"/>
-      <w:r>
-        <w:rPr>
-          <w:rFonts w:ascii="Arial" w:hAnsi="Arial" w:cs="Arial"/>
-          <w:sz w:val="27"/>
-          <w:szCs w:val="27"/>
-        </w:rPr>
-        <w:t>)</w:t>
+        <w:t>Transition layer 1 (1 Conv + 1 AvgPool)</w:t>
       </w:r>
       <w:r>
         <w:rPr>
@@ -6152,25 +5838,7 @@
           <w:sz w:val="27"/>
           <w:szCs w:val="27"/>
         </w:rPr>
-        <w:t xml:space="preserve">Transition layer 2 (1 Conv + 1 </w:t>
-      </w:r>
-      <w:proofErr w:type="spellStart"/>
-      <w:r>
-        <w:rPr>
-          <w:rFonts w:ascii="Arial" w:hAnsi="Arial" w:cs="Arial"/>
-          <w:sz w:val="27"/>
-          <w:szCs w:val="27"/>
-        </w:rPr>
-        <w:t>AvgPool</w:t>
-      </w:r>
-      <w:proofErr w:type="spellEnd"/>
-      <w:r>
-        <w:rPr>
-          <w:rFonts w:ascii="Arial" w:hAnsi="Arial" w:cs="Arial"/>
-          <w:sz w:val="27"/>
-          <w:szCs w:val="27"/>
-        </w:rPr>
-        <w:t>)</w:t>
+        <w:t>Transition layer 2 (1 Conv + 1 AvgPool)</w:t>
       </w:r>
       <w:r>
         <w:rPr>
@@ -6236,25 +5904,7 @@
           <w:sz w:val="27"/>
           <w:szCs w:val="27"/>
         </w:rPr>
-        <w:t xml:space="preserve">Transition layer 3 (1 Conv + 1 </w:t>
-      </w:r>
-      <w:proofErr w:type="spellStart"/>
-      <w:r>
-        <w:rPr>
-          <w:rFonts w:ascii="Arial" w:hAnsi="Arial" w:cs="Arial"/>
-          <w:sz w:val="27"/>
-          <w:szCs w:val="27"/>
-        </w:rPr>
-        <w:t>AvgPool</w:t>
-      </w:r>
-      <w:proofErr w:type="spellEnd"/>
-      <w:r>
-        <w:rPr>
-          <w:rFonts w:ascii="Arial" w:hAnsi="Arial" w:cs="Arial"/>
-          <w:sz w:val="27"/>
-          <w:szCs w:val="27"/>
-        </w:rPr>
-        <w:t>)</w:t>
+        <w:t>Transition layer 3 (1 Conv + 1 AvgPool)</w:t>
       </w:r>
       <w:r>
         <w:rPr>
@@ -6482,18 +6132,8 @@
           <w:sz w:val="27"/>
           <w:szCs w:val="27"/>
         </w:rPr>
-        <w:t xml:space="preserve">4 </w:t>
-      </w:r>
-      <w:proofErr w:type="spellStart"/>
-      <w:r>
-        <w:rPr>
-          <w:rFonts w:ascii="Arial" w:hAnsi="Arial" w:cs="Arial"/>
-          <w:sz w:val="27"/>
-          <w:szCs w:val="27"/>
-        </w:rPr>
-        <w:t>AvgPool</w:t>
-      </w:r>
-      <w:proofErr w:type="spellEnd"/>
+        <w:t>4 AvgPool</w:t>
+      </w:r>
     </w:p>
     <w:p>
       <w:pPr>
@@ -6539,25 +6179,7 @@
           <w:sz w:val="27"/>
           <w:szCs w:val="27"/>
         </w:rPr>
-        <w:t xml:space="preserve">To summarize DenseNet-121 has 120 Convolutions and 4 </w:t>
-      </w:r>
-      <w:proofErr w:type="spellStart"/>
-      <w:r>
-        <w:rPr>
-          <w:rFonts w:ascii="Arial" w:hAnsi="Arial" w:cs="Arial"/>
-          <w:sz w:val="27"/>
-          <w:szCs w:val="27"/>
-        </w:rPr>
-        <w:t>AvgPool</w:t>
-      </w:r>
-      <w:proofErr w:type="spellEnd"/>
-      <w:r>
-        <w:rPr>
-          <w:rFonts w:ascii="Arial" w:hAnsi="Arial" w:cs="Arial"/>
-          <w:sz w:val="27"/>
-          <w:szCs w:val="27"/>
-        </w:rPr>
-        <w:t>.</w:t>
+        <w:t>To summarize DenseNet-121 has 120 Convolutions and 4 AvgPool.</w:t>
       </w:r>
     </w:p>
     <w:p>
@@ -6757,21 +6379,8 @@
           <w:sz w:val="32"/>
           <w:szCs w:val="32"/>
         </w:rPr>
-        <w:t xml:space="preserve">of the </w:t>
-      </w:r>
-      <w:proofErr w:type="spellStart"/>
-      <w:r>
-        <w:rPr>
-          <w:rFonts w:asciiTheme="minorBidi" w:hAnsiTheme="minorBidi"/>
-          <w:b/>
-          <w:bCs/>
-          <w:kern w:val="36"/>
-          <w:sz w:val="32"/>
-          <w:szCs w:val="32"/>
-        </w:rPr>
-        <w:t>DenseNet</w:t>
-      </w:r>
-      <w:proofErr w:type="spellEnd"/>
+        <w:t>of the DenseNet</w:t>
+      </w:r>
     </w:p>
     <w:p>
       <w:pPr>
@@ -6794,27 +6403,7 @@
           <w:szCs w:val="27"/>
           <w:shd w:val="clear" w:color="auto" w:fill="FFFFFF"/>
         </w:rPr>
-        <w:t xml:space="preserve">Two of the most obvious Advantages of the </w:t>
-      </w:r>
-      <w:proofErr w:type="spellStart"/>
-      <w:r>
-        <w:rPr>
-          <w:rFonts w:ascii="Arial" w:hAnsi="Arial" w:cs="Arial"/>
-          <w:sz w:val="27"/>
-          <w:szCs w:val="27"/>
-          <w:shd w:val="clear" w:color="auto" w:fill="FFFFFF"/>
-        </w:rPr>
-        <w:t>DenseNet</w:t>
-      </w:r>
-      <w:proofErr w:type="spellEnd"/>
-      <w:r>
-        <w:rPr>
-          <w:rFonts w:ascii="Arial" w:hAnsi="Arial" w:cs="Arial"/>
-          <w:sz w:val="27"/>
-          <w:szCs w:val="27"/>
-          <w:shd w:val="clear" w:color="auto" w:fill="FFFFFF"/>
-        </w:rPr>
-        <w:t xml:space="preserve"> are </w:t>
+        <w:t xml:space="preserve">Two of the most obvious Advantages of the DenseNet are </w:t>
       </w:r>
     </w:p>
     <w:p>
@@ -7350,6 +6939,652 @@
     </w:p>
     <w:p>
       <w:pPr>
+        <w:pStyle w:val="NormalWeb"/>
+        <w:shd w:val="clear" w:color="auto" w:fill="FFFFFF"/>
+        <w:spacing w:before="0" w:beforeAutospacing="0" w:after="0" w:afterAutospacing="0" w:line="360" w:lineRule="auto"/>
+        <w:ind w:left="360"/>
+        <w:textAlignment w:val="baseline"/>
+        <w:rPr>
+          <w:rFonts w:ascii="Arial" w:hAnsi="Arial" w:cs="Arial"/>
+          <w:sz w:val="27"/>
+          <w:szCs w:val="27"/>
+        </w:rPr>
+      </w:pPr>
+    </w:p>
+    <w:p>
+      <w:pPr>
+        <w:pStyle w:val="NormalWeb"/>
+        <w:shd w:val="clear" w:color="auto" w:fill="FFFFFF"/>
+        <w:spacing w:before="0" w:beforeAutospacing="0" w:after="0" w:afterAutospacing="0" w:line="360" w:lineRule="auto"/>
+        <w:ind w:left="360"/>
+        <w:textAlignment w:val="baseline"/>
+        <w:rPr>
+          <w:rFonts w:ascii="Arial" w:hAnsi="Arial" w:cs="Arial"/>
+          <w:sz w:val="27"/>
+          <w:szCs w:val="27"/>
+        </w:rPr>
+      </w:pPr>
+    </w:p>
+    <w:p>
+      <w:pPr>
+        <w:pStyle w:val="NormalWeb"/>
+        <w:shd w:val="clear" w:color="auto" w:fill="FFFFFF"/>
+        <w:spacing w:before="0" w:beforeAutospacing="0" w:after="0" w:afterAutospacing="0" w:line="360" w:lineRule="auto"/>
+        <w:ind w:left="360"/>
+        <w:textAlignment w:val="baseline"/>
+        <w:rPr>
+          <w:rFonts w:ascii="Arial" w:hAnsi="Arial" w:cs="Arial"/>
+          <w:sz w:val="27"/>
+          <w:szCs w:val="27"/>
+        </w:rPr>
+      </w:pPr>
+    </w:p>
+    <w:p>
+      <w:pPr>
+        <w:pStyle w:val="NormalWeb"/>
+        <w:shd w:val="clear" w:color="auto" w:fill="FFFFFF"/>
+        <w:spacing w:before="0" w:beforeAutospacing="0" w:after="0" w:afterAutospacing="0" w:line="360" w:lineRule="auto"/>
+        <w:ind w:left="360"/>
+        <w:textAlignment w:val="baseline"/>
+        <w:rPr>
+          <w:rFonts w:ascii="Arial" w:hAnsi="Arial" w:cs="Arial"/>
+          <w:sz w:val="27"/>
+          <w:szCs w:val="27"/>
+        </w:rPr>
+      </w:pPr>
+    </w:p>
+    <w:p>
+      <w:pPr>
+        <w:pStyle w:val="NormalWeb"/>
+        <w:shd w:val="clear" w:color="auto" w:fill="FFFFFF"/>
+        <w:spacing w:before="0" w:beforeAutospacing="0" w:after="0" w:afterAutospacing="0" w:line="360" w:lineRule="auto"/>
+        <w:ind w:left="360"/>
+        <w:textAlignment w:val="baseline"/>
+        <w:rPr>
+          <w:rFonts w:ascii="Arial" w:hAnsi="Arial" w:cs="Arial"/>
+          <w:sz w:val="27"/>
+          <w:szCs w:val="27"/>
+        </w:rPr>
+      </w:pPr>
+    </w:p>
+    <w:p>
+      <w:pPr>
+        <w:pStyle w:val="NormalWeb"/>
+        <w:shd w:val="clear" w:color="auto" w:fill="FFFFFF"/>
+        <w:spacing w:before="0" w:beforeAutospacing="0" w:after="0" w:afterAutospacing="0" w:line="360" w:lineRule="auto"/>
+        <w:ind w:left="360"/>
+        <w:textAlignment w:val="baseline"/>
+        <w:rPr>
+          <w:rFonts w:ascii="Arial" w:hAnsi="Arial" w:cs="Arial"/>
+          <w:sz w:val="27"/>
+          <w:szCs w:val="27"/>
+        </w:rPr>
+      </w:pPr>
+    </w:p>
+    <w:p>
+      <w:pPr>
+        <w:pStyle w:val="NormalWeb"/>
+        <w:shd w:val="clear" w:color="auto" w:fill="FFFFFF"/>
+        <w:spacing w:before="0" w:beforeAutospacing="0" w:after="0" w:afterAutospacing="0" w:line="360" w:lineRule="auto"/>
+        <w:ind w:left="360"/>
+        <w:textAlignment w:val="baseline"/>
+        <w:rPr>
+          <w:rFonts w:ascii="Arial" w:hAnsi="Arial" w:cs="Arial"/>
+          <w:sz w:val="27"/>
+          <w:szCs w:val="27"/>
+        </w:rPr>
+      </w:pPr>
+    </w:p>
+    <w:p>
+      <w:pPr>
+        <w:pStyle w:val="NormalWeb"/>
+        <w:shd w:val="clear" w:color="auto" w:fill="FFFFFF"/>
+        <w:spacing w:before="0" w:beforeAutospacing="0" w:after="0" w:afterAutospacing="0" w:line="360" w:lineRule="auto"/>
+        <w:ind w:left="360"/>
+        <w:textAlignment w:val="baseline"/>
+        <w:rPr>
+          <w:rFonts w:ascii="Arial" w:hAnsi="Arial" w:cs="Arial"/>
+          <w:sz w:val="27"/>
+          <w:szCs w:val="27"/>
+        </w:rPr>
+      </w:pPr>
+    </w:p>
+    <w:p>
+      <w:pPr>
+        <w:pStyle w:val="NormalWeb"/>
+        <w:shd w:val="clear" w:color="auto" w:fill="FFFFFF"/>
+        <w:spacing w:before="0" w:beforeAutospacing="0" w:after="0" w:afterAutospacing="0" w:line="360" w:lineRule="auto"/>
+        <w:ind w:left="360"/>
+        <w:textAlignment w:val="baseline"/>
+        <w:rPr>
+          <w:rFonts w:ascii="Arial" w:hAnsi="Arial" w:cs="Arial"/>
+          <w:sz w:val="27"/>
+          <w:szCs w:val="27"/>
+        </w:rPr>
+      </w:pPr>
+    </w:p>
+    <w:p>
+      <w:pPr>
+        <w:pStyle w:val="NormalWeb"/>
+        <w:shd w:val="clear" w:color="auto" w:fill="FFFFFF"/>
+        <w:spacing w:before="0" w:beforeAutospacing="0" w:after="0" w:afterAutospacing="0" w:line="360" w:lineRule="auto"/>
+        <w:ind w:left="360"/>
+        <w:textAlignment w:val="baseline"/>
+        <w:rPr>
+          <w:rFonts w:ascii="Arial" w:hAnsi="Arial" w:cs="Arial"/>
+          <w:sz w:val="27"/>
+          <w:szCs w:val="27"/>
+        </w:rPr>
+      </w:pPr>
+    </w:p>
+    <w:p>
+      <w:pPr>
+        <w:pStyle w:val="NormalWeb"/>
+        <w:shd w:val="clear" w:color="auto" w:fill="FFFFFF"/>
+        <w:spacing w:before="0" w:beforeAutospacing="0" w:after="0" w:afterAutospacing="0" w:line="360" w:lineRule="auto"/>
+        <w:ind w:left="360"/>
+        <w:textAlignment w:val="baseline"/>
+        <w:rPr>
+          <w:rFonts w:ascii="Arial" w:hAnsi="Arial" w:cs="Arial"/>
+          <w:sz w:val="27"/>
+          <w:szCs w:val="27"/>
+        </w:rPr>
+      </w:pPr>
+    </w:p>
+    <w:p>
+      <w:pPr>
+        <w:pStyle w:val="NormalWeb"/>
+        <w:shd w:val="clear" w:color="auto" w:fill="FFFFFF"/>
+        <w:spacing w:before="0" w:beforeAutospacing="0" w:after="0" w:afterAutospacing="0" w:line="360" w:lineRule="auto"/>
+        <w:ind w:left="360"/>
+        <w:textAlignment w:val="baseline"/>
+        <w:rPr>
+          <w:rFonts w:ascii="Arial" w:hAnsi="Arial" w:cs="Arial"/>
+          <w:sz w:val="27"/>
+          <w:szCs w:val="27"/>
+        </w:rPr>
+      </w:pPr>
+    </w:p>
+    <w:p>
+      <w:pPr>
+        <w:pStyle w:val="NormalWeb"/>
+        <w:shd w:val="clear" w:color="auto" w:fill="FFFFFF"/>
+        <w:spacing w:before="0" w:beforeAutospacing="0" w:after="0" w:afterAutospacing="0" w:line="360" w:lineRule="auto"/>
+        <w:ind w:left="360"/>
+        <w:textAlignment w:val="baseline"/>
+        <w:rPr>
+          <w:rFonts w:ascii="Arial" w:hAnsi="Arial" w:cs="Arial"/>
+          <w:sz w:val="27"/>
+          <w:szCs w:val="27"/>
+        </w:rPr>
+      </w:pPr>
+    </w:p>
+    <w:p>
+      <w:pPr>
+        <w:pStyle w:val="NormalWeb"/>
+        <w:shd w:val="clear" w:color="auto" w:fill="FFFFFF"/>
+        <w:spacing w:before="0" w:beforeAutospacing="0" w:after="0" w:afterAutospacing="0" w:line="360" w:lineRule="auto"/>
+        <w:ind w:left="360"/>
+        <w:textAlignment w:val="baseline"/>
+        <w:rPr>
+          <w:rFonts w:ascii="Arial" w:hAnsi="Arial" w:cs="Arial"/>
+          <w:sz w:val="27"/>
+          <w:szCs w:val="27"/>
+        </w:rPr>
+      </w:pPr>
+    </w:p>
+    <w:p>
+      <w:pPr>
+        <w:pStyle w:val="NormalWeb"/>
+        <w:shd w:val="clear" w:color="auto" w:fill="FFFFFF"/>
+        <w:spacing w:before="0" w:beforeAutospacing="0" w:after="0" w:afterAutospacing="0" w:line="360" w:lineRule="auto"/>
+        <w:ind w:left="360"/>
+        <w:textAlignment w:val="baseline"/>
+        <w:rPr>
+          <w:rFonts w:ascii="Arial" w:hAnsi="Arial" w:cs="Arial"/>
+          <w:sz w:val="27"/>
+          <w:szCs w:val="27"/>
+        </w:rPr>
+      </w:pPr>
+    </w:p>
+    <w:p>
+      <w:pPr>
+        <w:jc w:val="right"/>
+        <w:rPr>
+          <w:rFonts w:asciiTheme="minorBidi" w:eastAsia="Times New Roman" w:hAnsiTheme="minorBidi"/>
+          <w:b/>
+          <w:bCs/>
+          <w:kern w:val="36"/>
+          <w:sz w:val="36"/>
+          <w:szCs w:val="36"/>
+        </w:rPr>
+      </w:pPr>
+      <w:r>
+        <w:rPr>
+          <w:rFonts w:asciiTheme="minorBidi" w:eastAsia="Times New Roman" w:hAnsiTheme="minorBidi"/>
+          <w:b/>
+          <w:bCs/>
+          <w:kern w:val="36"/>
+          <w:sz w:val="36"/>
+          <w:szCs w:val="36"/>
+        </w:rPr>
+        <w:lastRenderedPageBreak/>
+        <w:t>4</w:t>
+      </w:r>
+      <w:r>
+        <w:rPr>
+          <w:rFonts w:asciiTheme="minorBidi" w:eastAsia="Times New Roman" w:hAnsiTheme="minorBidi"/>
+          <w:b/>
+          <w:bCs/>
+          <w:kern w:val="36"/>
+          <w:sz w:val="36"/>
+          <w:szCs w:val="36"/>
+        </w:rPr>
+        <w:t xml:space="preserve">.1 </w:t>
+      </w:r>
+      <w:r>
+        <w:rPr>
+          <w:rFonts w:asciiTheme="minorBidi" w:eastAsia="Times New Roman" w:hAnsiTheme="minorBidi"/>
+          <w:b/>
+          <w:bCs/>
+          <w:kern w:val="36"/>
+          <w:sz w:val="36"/>
+          <w:szCs w:val="36"/>
+        </w:rPr>
+        <w:t>Product</w:t>
+      </w:r>
+    </w:p>
+    <w:p>
+      <w:pPr>
+        <w:pStyle w:val="NormalWeb"/>
+        <w:shd w:val="clear" w:color="auto" w:fill="FFFFFF"/>
+        <w:spacing w:before="0" w:beforeAutospacing="0" w:after="0" w:afterAutospacing="0" w:line="360" w:lineRule="auto"/>
+        <w:ind w:left="360"/>
+        <w:textAlignment w:val="baseline"/>
+        <w:rPr>
+          <w:rFonts w:ascii="Arial" w:hAnsi="Arial" w:cs="Arial"/>
+          <w:sz w:val="27"/>
+          <w:szCs w:val="27"/>
+          <w:u w:val="single"/>
+        </w:rPr>
+      </w:pPr>
+      <w:r>
+        <w:rPr>
+          <w:rFonts w:ascii="Arial" w:hAnsi="Arial" w:cs="Arial"/>
+          <w:sz w:val="27"/>
+          <w:szCs w:val="27"/>
+          <w:u w:val="single"/>
+        </w:rPr>
+        <w:t xml:space="preserve">Sequence diagram: </w:t>
+      </w:r>
+    </w:p>
+    <w:p>
+      <w:pPr>
+        <w:pStyle w:val="NormalWeb"/>
+        <w:shd w:val="clear" w:color="auto" w:fill="FFFFFF"/>
+        <w:spacing w:before="0" w:beforeAutospacing="0" w:after="0" w:afterAutospacing="0" w:line="360" w:lineRule="auto"/>
+        <w:ind w:left="360"/>
+        <w:textAlignment w:val="baseline"/>
+        <w:rPr>
+          <w:rFonts w:ascii="Arial" w:hAnsi="Arial" w:cs="Arial"/>
+          <w:sz w:val="27"/>
+          <w:szCs w:val="27"/>
+          <w:u w:val="single"/>
+        </w:rPr>
+      </w:pPr>
+      <w:r>
+        <w:rPr>
+          <w:noProof/>
+        </w:rPr>
+        <w:drawing>
+          <wp:anchor distT="0" distB="0" distL="114300" distR="114300" simplePos="0" relativeHeight="251665408" behindDoc="1" locked="0" layoutInCell="1" allowOverlap="1" wp14:anchorId="2A3E33D0" wp14:editId="27C47C98">
+            <wp:simplePos x="0" y="0"/>
+            <wp:positionH relativeFrom="margin">
+              <wp:posOffset>42862</wp:posOffset>
+            </wp:positionH>
+            <wp:positionV relativeFrom="paragraph">
+              <wp:posOffset>75565</wp:posOffset>
+            </wp:positionV>
+            <wp:extent cx="4681220" cy="3644265"/>
+            <wp:effectExtent l="0" t="0" r="5080" b="0"/>
+            <wp:wrapTight wrapText="bothSides">
+              <wp:wrapPolygon edited="0">
+                <wp:start x="0" y="0"/>
+                <wp:lineTo x="0" y="21453"/>
+                <wp:lineTo x="21536" y="21453"/>
+                <wp:lineTo x="21536" y="0"/>
+                <wp:lineTo x="0" y="0"/>
+              </wp:wrapPolygon>
+            </wp:wrapTight>
+            <wp:docPr id="13" name="Picture 13"/>
+            <wp:cNvGraphicFramePr>
+              <a:graphicFrameLocks xmlns:a="http://schemas.openxmlformats.org/drawingml/2006/main" noChangeAspect="1"/>
+            </wp:cNvGraphicFramePr>
+            <a:graphic xmlns:a="http://schemas.openxmlformats.org/drawingml/2006/main">
+              <a:graphicData uri="http://schemas.openxmlformats.org/drawingml/2006/picture">
+                <pic:pic xmlns:pic="http://schemas.openxmlformats.org/drawingml/2006/picture">
+                  <pic:nvPicPr>
+                    <pic:cNvPr id="1" name=""/>
+                    <pic:cNvPicPr/>
+                  </pic:nvPicPr>
+                  <pic:blipFill>
+                    <a:blip r:embed="rId20">
+                      <a:extLst>
+                        <a:ext uri="{28A0092B-C50C-407E-A947-70E740481C1C}">
+                          <a14:useLocalDpi xmlns:a14="http://schemas.microsoft.com/office/drawing/2010/main" val="0"/>
+                        </a:ext>
+                      </a:extLst>
+                    </a:blip>
+                    <a:stretch>
+                      <a:fillRect/>
+                    </a:stretch>
+                  </pic:blipFill>
+                  <pic:spPr>
+                    <a:xfrm>
+                      <a:off x="0" y="0"/>
+                      <a:ext cx="4681220" cy="3644265"/>
+                    </a:xfrm>
+                    <a:prstGeom prst="rect">
+                      <a:avLst/>
+                    </a:prstGeom>
+                  </pic:spPr>
+                </pic:pic>
+              </a:graphicData>
+            </a:graphic>
+            <wp14:sizeRelH relativeFrom="margin">
+              <wp14:pctWidth>0</wp14:pctWidth>
+            </wp14:sizeRelH>
+            <wp14:sizeRelV relativeFrom="margin">
+              <wp14:pctHeight>0</wp14:pctHeight>
+            </wp14:sizeRelV>
+          </wp:anchor>
+        </w:drawing>
+      </w:r>
+    </w:p>
+    <w:p>
+      <w:pPr>
+        <w:pStyle w:val="NormalWeb"/>
+        <w:shd w:val="clear" w:color="auto" w:fill="FFFFFF"/>
+        <w:spacing w:before="0" w:beforeAutospacing="0" w:after="0" w:afterAutospacing="0" w:line="360" w:lineRule="auto"/>
+        <w:ind w:left="360"/>
+        <w:textAlignment w:val="baseline"/>
+        <w:rPr>
+          <w:rFonts w:ascii="Arial" w:hAnsi="Arial" w:cs="Arial"/>
+          <w:sz w:val="27"/>
+          <w:szCs w:val="27"/>
+        </w:rPr>
+      </w:pPr>
+      <w:r>
+        <w:rPr>
+          <w:rFonts w:ascii="Arial" w:hAnsi="Arial" w:cs="Arial"/>
+          <w:sz w:val="27"/>
+          <w:szCs w:val="27"/>
+          <w:u w:val="single"/>
+        </w:rPr>
+        <w:t>Flowchart</w:t>
+      </w:r>
+      <w:r>
+        <w:rPr>
+          <w:rFonts w:ascii="Arial" w:hAnsi="Arial" w:cs="Arial"/>
+          <w:sz w:val="27"/>
+          <w:szCs w:val="27"/>
+          <w:u w:val="single"/>
+        </w:rPr>
+        <w:t xml:space="preserve"> diagram:</w:t>
+      </w:r>
+    </w:p>
+    <w:p>
+      <w:pPr>
+        <w:pStyle w:val="NormalWeb"/>
+        <w:shd w:val="clear" w:color="auto" w:fill="FFFFFF"/>
+        <w:spacing w:before="0" w:beforeAutospacing="0" w:after="0" w:afterAutospacing="0" w:line="360" w:lineRule="auto"/>
+        <w:ind w:left="360"/>
+        <w:textAlignment w:val="baseline"/>
+        <w:rPr>
+          <w:rFonts w:ascii="Arial" w:hAnsi="Arial" w:cs="Arial"/>
+          <w:sz w:val="27"/>
+          <w:szCs w:val="27"/>
+        </w:rPr>
+      </w:pPr>
+      <w:r>
+        <w:rPr>
+          <w:noProof/>
+        </w:rPr>
+        <w:drawing>
+          <wp:anchor distT="0" distB="0" distL="114300" distR="114300" simplePos="0" relativeHeight="251666432" behindDoc="1" locked="0" layoutInCell="1" allowOverlap="1" wp14:anchorId="5A55A412" wp14:editId="40DCB169">
+            <wp:simplePos x="0" y="0"/>
+            <wp:positionH relativeFrom="column">
+              <wp:posOffset>708978</wp:posOffset>
+            </wp:positionH>
+            <wp:positionV relativeFrom="paragraph">
+              <wp:posOffset>69850</wp:posOffset>
+            </wp:positionV>
+            <wp:extent cx="3057525" cy="3969385"/>
+            <wp:effectExtent l="0" t="0" r="9525" b="0"/>
+            <wp:wrapTight wrapText="bothSides">
+              <wp:wrapPolygon edited="0">
+                <wp:start x="0" y="0"/>
+                <wp:lineTo x="0" y="21458"/>
+                <wp:lineTo x="21533" y="21458"/>
+                <wp:lineTo x="21533" y="0"/>
+                <wp:lineTo x="0" y="0"/>
+              </wp:wrapPolygon>
+            </wp:wrapTight>
+            <wp:docPr id="14" name="Picture 14"/>
+            <wp:cNvGraphicFramePr>
+              <a:graphicFrameLocks xmlns:a="http://schemas.openxmlformats.org/drawingml/2006/main" noChangeAspect="1"/>
+            </wp:cNvGraphicFramePr>
+            <a:graphic xmlns:a="http://schemas.openxmlformats.org/drawingml/2006/main">
+              <a:graphicData uri="http://schemas.openxmlformats.org/drawingml/2006/picture">
+                <pic:pic xmlns:pic="http://schemas.openxmlformats.org/drawingml/2006/picture">
+                  <pic:nvPicPr>
+                    <pic:cNvPr id="1" name=""/>
+                    <pic:cNvPicPr/>
+                  </pic:nvPicPr>
+                  <pic:blipFill>
+                    <a:blip r:embed="rId21">
+                      <a:extLst>
+                        <a:ext uri="{28A0092B-C50C-407E-A947-70E740481C1C}">
+                          <a14:useLocalDpi xmlns:a14="http://schemas.microsoft.com/office/drawing/2010/main" val="0"/>
+                        </a:ext>
+                      </a:extLst>
+                    </a:blip>
+                    <a:stretch>
+                      <a:fillRect/>
+                    </a:stretch>
+                  </pic:blipFill>
+                  <pic:spPr>
+                    <a:xfrm>
+                      <a:off x="0" y="0"/>
+                      <a:ext cx="3057525" cy="3969385"/>
+                    </a:xfrm>
+                    <a:prstGeom prst="rect">
+                      <a:avLst/>
+                    </a:prstGeom>
+                  </pic:spPr>
+                </pic:pic>
+              </a:graphicData>
+            </a:graphic>
+            <wp14:sizeRelH relativeFrom="margin">
+              <wp14:pctWidth>0</wp14:pctWidth>
+            </wp14:sizeRelH>
+            <wp14:sizeRelV relativeFrom="margin">
+              <wp14:pctHeight>0</wp14:pctHeight>
+            </wp14:sizeRelV>
+          </wp:anchor>
+        </w:drawing>
+      </w:r>
+    </w:p>
+    <w:p>
+      <w:pPr>
+        <w:pStyle w:val="NormalWeb"/>
+        <w:shd w:val="clear" w:color="auto" w:fill="FFFFFF"/>
+        <w:spacing w:before="0" w:beforeAutospacing="0" w:after="0" w:afterAutospacing="0" w:line="360" w:lineRule="auto"/>
+        <w:ind w:left="360"/>
+        <w:textAlignment w:val="baseline"/>
+        <w:rPr>
+          <w:rFonts w:ascii="Arial" w:hAnsi="Arial" w:cs="Arial"/>
+          <w:sz w:val="27"/>
+          <w:szCs w:val="27"/>
+        </w:rPr>
+      </w:pPr>
+    </w:p>
+    <w:p>
+      <w:pPr>
+        <w:pStyle w:val="NormalWeb"/>
+        <w:shd w:val="clear" w:color="auto" w:fill="FFFFFF"/>
+        <w:spacing w:before="0" w:beforeAutospacing="0" w:after="0" w:afterAutospacing="0" w:line="360" w:lineRule="auto"/>
+        <w:ind w:left="360"/>
+        <w:textAlignment w:val="baseline"/>
+        <w:rPr>
+          <w:rFonts w:ascii="Arial" w:hAnsi="Arial" w:cs="Arial"/>
+          <w:sz w:val="27"/>
+          <w:szCs w:val="27"/>
+        </w:rPr>
+      </w:pPr>
+    </w:p>
+    <w:p>
+      <w:pPr>
+        <w:pStyle w:val="NormalWeb"/>
+        <w:shd w:val="clear" w:color="auto" w:fill="FFFFFF"/>
+        <w:spacing w:before="0" w:beforeAutospacing="0" w:after="0" w:afterAutospacing="0" w:line="360" w:lineRule="auto"/>
+        <w:ind w:left="360"/>
+        <w:textAlignment w:val="baseline"/>
+        <w:rPr>
+          <w:rFonts w:ascii="Arial" w:hAnsi="Arial" w:cs="Arial"/>
+          <w:sz w:val="27"/>
+          <w:szCs w:val="27"/>
+        </w:rPr>
+      </w:pPr>
+    </w:p>
+    <w:p>
+      <w:pPr>
+        <w:pStyle w:val="NormalWeb"/>
+        <w:shd w:val="clear" w:color="auto" w:fill="FFFFFF"/>
+        <w:spacing w:before="0" w:beforeAutospacing="0" w:after="0" w:afterAutospacing="0" w:line="360" w:lineRule="auto"/>
+        <w:ind w:left="360"/>
+        <w:textAlignment w:val="baseline"/>
+        <w:rPr>
+          <w:rFonts w:ascii="Arial" w:hAnsi="Arial" w:cs="Arial"/>
+          <w:sz w:val="27"/>
+          <w:szCs w:val="27"/>
+        </w:rPr>
+      </w:pPr>
+    </w:p>
+    <w:p>
+      <w:pPr>
+        <w:pStyle w:val="NormalWeb"/>
+        <w:shd w:val="clear" w:color="auto" w:fill="FFFFFF"/>
+        <w:spacing w:before="0" w:beforeAutospacing="0" w:after="0" w:afterAutospacing="0" w:line="360" w:lineRule="auto"/>
+        <w:ind w:left="360"/>
+        <w:textAlignment w:val="baseline"/>
+        <w:rPr>
+          <w:rFonts w:ascii="Arial" w:hAnsi="Arial" w:cs="Arial"/>
+          <w:sz w:val="27"/>
+          <w:szCs w:val="27"/>
+        </w:rPr>
+      </w:pPr>
+    </w:p>
+    <w:p>
+      <w:pPr>
+        <w:pStyle w:val="NormalWeb"/>
+        <w:shd w:val="clear" w:color="auto" w:fill="FFFFFF"/>
+        <w:spacing w:before="0" w:beforeAutospacing="0" w:after="0" w:afterAutospacing="0" w:line="360" w:lineRule="auto"/>
+        <w:ind w:left="360"/>
+        <w:textAlignment w:val="baseline"/>
+        <w:rPr>
+          <w:rFonts w:ascii="Arial" w:hAnsi="Arial" w:cs="Arial"/>
+          <w:sz w:val="27"/>
+          <w:szCs w:val="27"/>
+        </w:rPr>
+      </w:pPr>
+    </w:p>
+    <w:p>
+      <w:pPr>
+        <w:pStyle w:val="NormalWeb"/>
+        <w:shd w:val="clear" w:color="auto" w:fill="FFFFFF"/>
+        <w:spacing w:before="0" w:beforeAutospacing="0" w:after="0" w:afterAutospacing="0" w:line="360" w:lineRule="auto"/>
+        <w:ind w:left="360"/>
+        <w:textAlignment w:val="baseline"/>
+        <w:rPr>
+          <w:rFonts w:ascii="Arial" w:hAnsi="Arial" w:cs="Arial"/>
+          <w:sz w:val="27"/>
+          <w:szCs w:val="27"/>
+        </w:rPr>
+      </w:pPr>
+    </w:p>
+    <w:p>
+      <w:pPr>
+        <w:pStyle w:val="NormalWeb"/>
+        <w:shd w:val="clear" w:color="auto" w:fill="FFFFFF"/>
+        <w:spacing w:before="0" w:beforeAutospacing="0" w:after="0" w:afterAutospacing="0" w:line="360" w:lineRule="auto"/>
+        <w:ind w:left="360"/>
+        <w:textAlignment w:val="baseline"/>
+        <w:rPr>
+          <w:rFonts w:ascii="Arial" w:hAnsi="Arial" w:cs="Arial"/>
+          <w:sz w:val="27"/>
+          <w:szCs w:val="27"/>
+        </w:rPr>
+      </w:pPr>
+    </w:p>
+    <w:p>
+      <w:pPr>
+        <w:pStyle w:val="NormalWeb"/>
+        <w:shd w:val="clear" w:color="auto" w:fill="FFFFFF"/>
+        <w:spacing w:before="0" w:beforeAutospacing="0" w:after="0" w:afterAutospacing="0" w:line="360" w:lineRule="auto"/>
+        <w:ind w:left="360"/>
+        <w:textAlignment w:val="baseline"/>
+        <w:rPr>
+          <w:rFonts w:ascii="Arial" w:hAnsi="Arial" w:cs="Arial"/>
+          <w:sz w:val="27"/>
+          <w:szCs w:val="27"/>
+        </w:rPr>
+      </w:pPr>
+    </w:p>
+    <w:p>
+      <w:pPr>
+        <w:pStyle w:val="NormalWeb"/>
+        <w:shd w:val="clear" w:color="auto" w:fill="FFFFFF"/>
+        <w:spacing w:before="0" w:beforeAutospacing="0" w:after="0" w:afterAutospacing="0" w:line="360" w:lineRule="auto"/>
+        <w:ind w:left="360"/>
+        <w:textAlignment w:val="baseline"/>
+        <w:rPr>
+          <w:rFonts w:ascii="Arial" w:hAnsi="Arial" w:cs="Arial"/>
+          <w:sz w:val="27"/>
+          <w:szCs w:val="27"/>
+        </w:rPr>
+      </w:pPr>
+    </w:p>
+    <w:p>
+      <w:pPr>
+        <w:pStyle w:val="NormalWeb"/>
+        <w:shd w:val="clear" w:color="auto" w:fill="FFFFFF"/>
+        <w:spacing w:before="0" w:beforeAutospacing="0" w:after="0" w:afterAutospacing="0" w:line="360" w:lineRule="auto"/>
+        <w:ind w:left="360"/>
+        <w:textAlignment w:val="baseline"/>
+        <w:rPr>
+          <w:rFonts w:ascii="Arial" w:hAnsi="Arial" w:cs="Arial"/>
+          <w:sz w:val="27"/>
+          <w:szCs w:val="27"/>
+        </w:rPr>
+      </w:pPr>
+    </w:p>
+    <w:p>
+      <w:pPr>
+        <w:pStyle w:val="NormalWeb"/>
+        <w:shd w:val="clear" w:color="auto" w:fill="FFFFFF"/>
+        <w:spacing w:before="0" w:beforeAutospacing="0" w:after="0" w:afterAutospacing="0" w:line="360" w:lineRule="auto"/>
+        <w:ind w:left="360"/>
+        <w:textAlignment w:val="baseline"/>
+        <w:rPr>
+          <w:rFonts w:ascii="Arial" w:hAnsi="Arial" w:cs="Arial"/>
+          <w:sz w:val="27"/>
+          <w:szCs w:val="27"/>
+        </w:rPr>
+      </w:pPr>
+    </w:p>
+    <w:p>
+      <w:pPr>
         <w:bidi w:val="0"/>
         <w:rPr>
           <w:rFonts w:asciiTheme="minorBidi" w:eastAsia="Times New Roman" w:hAnsiTheme="minorBidi"/>
@@ -7365,6 +7600,7 @@
           <w:szCs w:val="28"/>
           <w:u w:val="single"/>
         </w:rPr>
+        <w:lastRenderedPageBreak/>
         <w:t>4.3 dataset</w:t>
       </w:r>
       <w:r>
@@ -7475,18 +7711,8 @@
           <w:szCs w:val="24"/>
         </w:rPr>
         <w:br/>
-        <w:t xml:space="preserve">included: 54713 files, size of 314.72gb type of </w:t>
-      </w:r>
-      <w:proofErr w:type="spellStart"/>
-      <w:r>
-        <w:rPr>
-          <w:rFonts w:asciiTheme="minorBidi" w:eastAsia="Times New Roman" w:hAnsiTheme="minorBidi"/>
-          <w:sz w:val="24"/>
-          <w:szCs w:val="24"/>
-        </w:rPr>
-        <w:t>dcm,csv</w:t>
-      </w:r>
-      <w:proofErr w:type="spellEnd"/>
+        <w:t>included: 54713 files, size of 314.72gb type of dcm,csv</w:t>
+      </w:r>
       <w:r>
         <w:rPr>
           <w:rFonts w:asciiTheme="minorBidi" w:eastAsia="Times New Roman" w:hAnsiTheme="minorBidi"/>

</xml_diff>